<commit_message>
ASSETS - Updating Certificate Instructions.docx Uploading intermediate certificate from Verisign.
</commit_message>
<xml_diff>
--- a/assets/certificates/sevis/Instructions.docx
+++ b/assets/certificates/sevis/Instructions.docx
@@ -69,34 +69,12 @@
       <w:pPr>
         <w:pStyle w:val="body"/>
       </w:pPr>
-      <w:proofErr w:type="gramStart"/>
-      <w:r>
-        <w:t>Digital Certificates.</w:t>
-      </w:r>
-      <w:proofErr w:type="gramEnd"/>
-      <w:r>
-        <w:t xml:space="preserve"> </w:t>
-      </w:r>
-      <w:proofErr w:type="gramStart"/>
-      <w:r>
-        <w:t>XML. PKI.</w:t>
-      </w:r>
-      <w:proofErr w:type="gramEnd"/>
-      <w:r>
-        <w:t xml:space="preserve"> </w:t>
-      </w:r>
-      <w:proofErr w:type="gramStart"/>
-      <w:r>
-        <w:t>PDF.</w:t>
-      </w:r>
-      <w:proofErr w:type="gramEnd"/>
-      <w:r>
-        <w:t xml:space="preserve"> </w:t>
+      <w:r>
+        <w:t xml:space="preserve">Digital Certificates. XML. PKI. PDF. </w:t>
       </w:r>
       <w:r>
         <w:t xml:space="preserve">SEVIS batch implementation involves a short list of technologies that may be new to your campus, but there's a decent amount of complexity in each. This document is going to assume you know what all of the pieces of the puzzle are, and just help in putting them together. Part I will cover obtaining the digital certificate you'll need to authenticate the document transfer, and Part II will cover actually sending the file and receiving a response from the INS using free HTTP communications software </w:t>
       </w:r>
-      <w:proofErr w:type="spellStart"/>
       <w:r>
         <w:rPr>
           <w:rStyle w:val="Emphasis"/>
@@ -104,11 +82,9 @@
         </w:rPr>
         <w:t>cURL</w:t>
       </w:r>
-      <w:proofErr w:type="spellEnd"/>
       <w:r>
         <w:t xml:space="preserve"> and free encryption software </w:t>
       </w:r>
-      <w:proofErr w:type="spellStart"/>
       <w:r>
         <w:rPr>
           <w:rStyle w:val="Emphasis"/>
@@ -116,7 +92,6 @@
         </w:rPr>
         <w:t>openssl</w:t>
       </w:r>
-      <w:proofErr w:type="spellEnd"/>
       <w:r>
         <w:t xml:space="preserve">. </w:t>
       </w:r>
@@ -136,23 +111,7 @@
         <w:pStyle w:val="body"/>
       </w:pPr>
       <w:r>
-        <w:t>There's been a lot of confusion on the SEVIS Readiness mailing list as to what type of certificate you'll need to communicate with SEVIS. Server certificates are relatively expensive at close to $700/year and client certificates go for a paltry $14.95/yr. The good news is</w:t>
-      </w:r>
-      <w:proofErr w:type="gramStart"/>
-      <w:r>
-        <w:t>,</w:t>
-      </w:r>
-      <w:proofErr w:type="gramEnd"/>
-      <w:r>
-        <w:t xml:space="preserve"> you can get the client certificate. The bad news </w:t>
-      </w:r>
-      <w:proofErr w:type="gramStart"/>
-      <w:r>
-        <w:t>is, ...</w:t>
-      </w:r>
-      <w:proofErr w:type="gramEnd"/>
-      <w:r>
-        <w:t xml:space="preserve"> actually there is no bad news. It's pretty simple. </w:t>
+        <w:t xml:space="preserve">There's been a lot of confusion on the SEVIS Readiness mailing list as to what type of certificate you'll need to communicate with SEVIS. Server certificates are relatively expensive at close to $700/year and client certificates go for a paltry $14.95/yr. The good news is, you can get the client certificate. The bad news is, ... actually there is no bad news. It's pretty simple. </w:t>
       </w:r>
     </w:p>
     <w:p>
@@ -195,23 +154,7 @@
         <w:pStyle w:val="body"/>
       </w:pPr>
       <w:r>
-        <w:t xml:space="preserve">Like any other online purchase, </w:t>
-      </w:r>
-      <w:proofErr w:type="spellStart"/>
-      <w:r>
-        <w:t>Verisign</w:t>
-      </w:r>
-      <w:proofErr w:type="spellEnd"/>
-      <w:r>
-        <w:t xml:space="preserve"> will ask for your contact information and credit card information, </w:t>
-      </w:r>
-      <w:proofErr w:type="gramStart"/>
-      <w:r>
-        <w:t>then</w:t>
-      </w:r>
-      <w:proofErr w:type="gramEnd"/>
-      <w:r>
-        <w:t xml:space="preserve"> send you a confirmation email to make sure you are who you say you are. </w:t>
+        <w:t xml:space="preserve">Like any other online purchase, Verisign will ask for your contact information and credit card information, then send you a confirmation email to make sure you are who you say you are. </w:t>
       </w:r>
     </w:p>
     <w:p>
@@ -402,15 +345,7 @@
         <w:pStyle w:val="body"/>
       </w:pPr>
       <w:r>
-        <w:t xml:space="preserve">After you receive the confirmation email, you return to the </w:t>
-      </w:r>
-      <w:proofErr w:type="spellStart"/>
-      <w:r>
-        <w:t>Verisign</w:t>
-      </w:r>
-      <w:proofErr w:type="spellEnd"/>
-      <w:r>
-        <w:t xml:space="preserve"> web site and enter in a PIN code included in the email. </w:t>
+        <w:t xml:space="preserve">After you receive the confirmation email, you return to the Verisign web site and enter in a PIN code included in the email. </w:t>
       </w:r>
     </w:p>
     <w:p>
@@ -480,25 +415,7 @@
       </w:pPr>
       <w:r>
         <w:lastRenderedPageBreak/>
-        <w:t xml:space="preserve">At this point you're ready to install the certificate. If you're using Internet Explorer, it will 'grab' the certificate from the </w:t>
-      </w:r>
-      <w:proofErr w:type="spellStart"/>
-      <w:r>
-        <w:t>Verisign</w:t>
-      </w:r>
-      <w:proofErr w:type="spellEnd"/>
-      <w:r>
-        <w:t xml:space="preserve"> web site and install it in </w:t>
-      </w:r>
-      <w:proofErr w:type="spellStart"/>
-      <w:proofErr w:type="gramStart"/>
-      <w:r>
-        <w:t>it's</w:t>
-      </w:r>
-      <w:proofErr w:type="spellEnd"/>
-      <w:proofErr w:type="gramEnd"/>
-      <w:r>
-        <w:t xml:space="preserve"> internal certificate list. Before doing so, you'll see the warning below. </w:t>
+        <w:t xml:space="preserve">At this point you're ready to install the certificate. If you're using Internet Explorer, it will 'grab' the certificate from the Verisign web site and install it in it's internal certificate list. Before doing so, you'll see the warning below. </w:t>
       </w:r>
     </w:p>
     <w:p>
@@ -660,25 +577,7 @@
           <w:sz w:val="24"/>
           <w:szCs w:val="24"/>
         </w:rPr>
-        <w:t xml:space="preserve">Congratulations - you've got the certificate. With it, you can encrypt and digitally sign files uploaded by your browser or sent by your email program. The recipient of the file will be able to verify that you are who you say you are and know that </w:t>
-      </w:r>
-      <w:proofErr w:type="spellStart"/>
-      <w:r>
-        <w:rPr>
-          <w:rFonts w:ascii="Times New Roman" w:eastAsia="Times New Roman" w:hAnsi="Times New Roman" w:cs="Times New Roman"/>
-          <w:sz w:val="24"/>
-          <w:szCs w:val="24"/>
-        </w:rPr>
-        <w:t>Verisign</w:t>
-      </w:r>
-      <w:proofErr w:type="spellEnd"/>
-      <w:r>
-        <w:rPr>
-          <w:rFonts w:ascii="Times New Roman" w:eastAsia="Times New Roman" w:hAnsi="Times New Roman" w:cs="Times New Roman"/>
-          <w:sz w:val="24"/>
-          <w:szCs w:val="24"/>
-        </w:rPr>
-        <w:t xml:space="preserve"> vouches for you. </w:t>
+        <w:t xml:space="preserve">Congratulations - you've got the certificate. With it, you can encrypt and digitally sign files uploaded by your browser or sent by your email program. The recipient of the file will be able to verify that you are who you say you are and know that Verisign vouches for you. </w:t>
       </w:r>
     </w:p>
     <w:p>
@@ -733,25 +632,7 @@
           <w:sz w:val="24"/>
           <w:szCs w:val="24"/>
         </w:rPr>
-        <w:t xml:space="preserve">, highlight your new </w:t>
-      </w:r>
-      <w:proofErr w:type="spellStart"/>
-      <w:r>
-        <w:rPr>
-          <w:rFonts w:ascii="Times New Roman" w:eastAsia="Times New Roman" w:hAnsi="Times New Roman" w:cs="Times New Roman"/>
-          <w:sz w:val="24"/>
-          <w:szCs w:val="24"/>
-        </w:rPr>
-        <w:t>Verisign</w:t>
-      </w:r>
-      <w:proofErr w:type="spellEnd"/>
-      <w:r>
-        <w:rPr>
-          <w:rFonts w:ascii="Times New Roman" w:eastAsia="Times New Roman" w:hAnsi="Times New Roman" w:cs="Times New Roman"/>
-          <w:sz w:val="24"/>
-          <w:szCs w:val="24"/>
-        </w:rPr>
-        <w:t xml:space="preserve"> certificate and click </w:t>
+        <w:t xml:space="preserve">, highlight your new Verisign certificate and click </w:t>
       </w:r>
       <w:r>
         <w:rPr>
@@ -1136,25 +1017,7 @@
           <w:sz w:val="24"/>
           <w:szCs w:val="24"/>
         </w:rPr>
-        <w:t>Make sure you export it in the "Personal Information Exchange" .</w:t>
-      </w:r>
-      <w:proofErr w:type="spellStart"/>
-      <w:r>
-        <w:rPr>
-          <w:rFonts w:ascii="Times New Roman" w:eastAsia="Times New Roman" w:hAnsi="Times New Roman" w:cs="Times New Roman"/>
-          <w:sz w:val="24"/>
-          <w:szCs w:val="24"/>
-        </w:rPr>
-        <w:t>pfx</w:t>
-      </w:r>
-      <w:proofErr w:type="spellEnd"/>
-      <w:r>
-        <w:rPr>
-          <w:rFonts w:ascii="Times New Roman" w:eastAsia="Times New Roman" w:hAnsi="Times New Roman" w:cs="Times New Roman"/>
-          <w:sz w:val="24"/>
-          <w:szCs w:val="24"/>
-        </w:rPr>
-        <w:t xml:space="preserve"> format, and don't forget your password. </w:t>
+        <w:t xml:space="preserve">Make sure you export it in the "Personal Information Exchange" .pfx format, and don't forget your password. </w:t>
       </w:r>
     </w:p>
     <w:p>
@@ -1587,63 +1450,8 @@
           <w:sz w:val="24"/>
           <w:szCs w:val="24"/>
         </w:rPr>
-        <w:t xml:space="preserve">We'll be encrypting the files we send to SEVIS with </w:t>
-      </w:r>
-      <w:proofErr w:type="gramStart"/>
-      <w:r>
-        <w:rPr>
-          <w:rFonts w:ascii="Times New Roman" w:eastAsia="Times New Roman" w:hAnsi="Times New Roman" w:cs="Times New Roman"/>
-          <w:sz w:val="24"/>
-          <w:szCs w:val="24"/>
-        </w:rPr>
-        <w:t>a free</w:t>
-      </w:r>
-      <w:proofErr w:type="gramEnd"/>
-      <w:r>
-        <w:rPr>
-          <w:rFonts w:ascii="Times New Roman" w:eastAsia="Times New Roman" w:hAnsi="Times New Roman" w:cs="Times New Roman"/>
-          <w:sz w:val="24"/>
-          <w:szCs w:val="24"/>
-        </w:rPr>
-        <w:t xml:space="preserve"> software called </w:t>
-      </w:r>
-      <w:proofErr w:type="spellStart"/>
-      <w:r>
-        <w:rPr>
-          <w:rFonts w:ascii="Times New Roman" w:eastAsia="Times New Roman" w:hAnsi="Times New Roman" w:cs="Times New Roman"/>
-          <w:sz w:val="24"/>
-          <w:szCs w:val="24"/>
-        </w:rPr>
-        <w:t>openssl</w:t>
-      </w:r>
-      <w:proofErr w:type="spellEnd"/>
-      <w:r>
-        <w:rPr>
-          <w:rFonts w:ascii="Times New Roman" w:eastAsia="Times New Roman" w:hAnsi="Times New Roman" w:cs="Times New Roman"/>
-          <w:sz w:val="24"/>
-          <w:szCs w:val="24"/>
-        </w:rPr>
-        <w:t>, and it needs a certificate in the .</w:t>
-      </w:r>
-      <w:proofErr w:type="spellStart"/>
-      <w:r>
-        <w:rPr>
-          <w:rFonts w:ascii="Times New Roman" w:eastAsia="Times New Roman" w:hAnsi="Times New Roman" w:cs="Times New Roman"/>
-          <w:sz w:val="24"/>
-          <w:szCs w:val="24"/>
-        </w:rPr>
-        <w:t>pem</w:t>
-      </w:r>
-      <w:proofErr w:type="spellEnd"/>
-      <w:r>
-        <w:rPr>
-          <w:rFonts w:ascii="Times New Roman" w:eastAsia="Times New Roman" w:hAnsi="Times New Roman" w:cs="Times New Roman"/>
-          <w:sz w:val="24"/>
-          <w:szCs w:val="24"/>
-        </w:rPr>
-        <w:t xml:space="preserve"> format. The next step therefore is to install and use our trusty free encryption utility </w:t>
-      </w:r>
-      <w:proofErr w:type="spellStart"/>
+        <w:t xml:space="preserve">We'll be encrypting the files we send to SEVIS with a free software called openssl, and it needs a certificate in the .pem format. The next step therefore is to install and use our trusty free encryption utility </w:t>
+      </w:r>
       <w:r>
         <w:rPr>
           <w:rFonts w:ascii="Times New Roman" w:eastAsia="Times New Roman" w:hAnsi="Times New Roman" w:cs="Times New Roman"/>
@@ -1654,50 +1462,13 @@
         </w:rPr>
         <w:t>openssl</w:t>
       </w:r>
-      <w:proofErr w:type="spellEnd"/>
-      <w:r>
-        <w:rPr>
-          <w:rFonts w:ascii="Times New Roman" w:eastAsia="Times New Roman" w:hAnsi="Times New Roman" w:cs="Times New Roman"/>
-          <w:sz w:val="24"/>
-          <w:szCs w:val="24"/>
-        </w:rPr>
-        <w:t xml:space="preserve"> to convert our certificate into the right format. There are many ways to get </w:t>
-      </w:r>
-      <w:proofErr w:type="spellStart"/>
-      <w:r>
-        <w:rPr>
-          <w:rFonts w:ascii="Times New Roman" w:eastAsia="Times New Roman" w:hAnsi="Times New Roman" w:cs="Times New Roman"/>
-          <w:sz w:val="24"/>
-          <w:szCs w:val="24"/>
-        </w:rPr>
-        <w:t>openssl</w:t>
-      </w:r>
-      <w:proofErr w:type="spellEnd"/>
-      <w:r>
-        <w:rPr>
-          <w:rFonts w:ascii="Times New Roman" w:eastAsia="Times New Roman" w:hAnsi="Times New Roman" w:cs="Times New Roman"/>
-          <w:sz w:val="24"/>
-          <w:szCs w:val="24"/>
-        </w:rPr>
-        <w:t xml:space="preserve">, depending on whether you're using Windows or </w:t>
-      </w:r>
-      <w:proofErr w:type="gramStart"/>
-      <w:r>
-        <w:rPr>
-          <w:rFonts w:ascii="Times New Roman" w:eastAsia="Times New Roman" w:hAnsi="Times New Roman" w:cs="Times New Roman"/>
-          <w:sz w:val="24"/>
-          <w:szCs w:val="24"/>
-        </w:rPr>
-        <w:t>Unix</w:t>
-      </w:r>
-      <w:proofErr w:type="gramEnd"/>
-      <w:r>
-        <w:rPr>
-          <w:rFonts w:ascii="Times New Roman" w:eastAsia="Times New Roman" w:hAnsi="Times New Roman" w:cs="Times New Roman"/>
-          <w:sz w:val="24"/>
-          <w:szCs w:val="24"/>
-        </w:rPr>
-        <w:t xml:space="preserve">. We'll assume you've got it installed and working, but check out </w:t>
+      <w:r>
+        <w:rPr>
+          <w:rFonts w:ascii="Times New Roman" w:eastAsia="Times New Roman" w:hAnsi="Times New Roman" w:cs="Times New Roman"/>
+          <w:sz w:val="24"/>
+          <w:szCs w:val="24"/>
+        </w:rPr>
+        <w:t xml:space="preserve"> to convert our certificate into the right format. There are many ways to get openssl, depending on whether you're using Windows or Unix. We'll assume you've got it installed and working, but check out </w:t>
       </w:r>
       <w:hyperlink r:id="rId21" w:anchor="Appendix%20A" w:history="1">
         <w:r>
@@ -1735,43 +1506,7 @@
           <w:sz w:val="24"/>
           <w:szCs w:val="24"/>
         </w:rPr>
-        <w:t xml:space="preserve">Okay, now that you have </w:t>
-      </w:r>
-      <w:proofErr w:type="spellStart"/>
-      <w:r>
-        <w:rPr>
-          <w:rFonts w:ascii="Times New Roman" w:eastAsia="Times New Roman" w:hAnsi="Times New Roman" w:cs="Times New Roman"/>
-          <w:sz w:val="24"/>
-          <w:szCs w:val="24"/>
-        </w:rPr>
-        <w:t>openssl</w:t>
-      </w:r>
-      <w:proofErr w:type="spellEnd"/>
-      <w:r>
-        <w:rPr>
-          <w:rFonts w:ascii="Times New Roman" w:eastAsia="Times New Roman" w:hAnsi="Times New Roman" w:cs="Times New Roman"/>
-          <w:sz w:val="24"/>
-          <w:szCs w:val="24"/>
-        </w:rPr>
-        <w:t xml:space="preserve"> installed, the command you want to execute </w:t>
-      </w:r>
-      <w:proofErr w:type="gramStart"/>
-      <w:r>
-        <w:rPr>
-          <w:rFonts w:ascii="Times New Roman" w:eastAsia="Times New Roman" w:hAnsi="Times New Roman" w:cs="Times New Roman"/>
-          <w:sz w:val="24"/>
-          <w:szCs w:val="24"/>
-        </w:rPr>
-        <w:t>is :</w:t>
-      </w:r>
-      <w:proofErr w:type="gramEnd"/>
-      <w:r>
-        <w:rPr>
-          <w:rFonts w:ascii="Times New Roman" w:eastAsia="Times New Roman" w:hAnsi="Times New Roman" w:cs="Times New Roman"/>
-          <w:sz w:val="24"/>
-          <w:szCs w:val="24"/>
-        </w:rPr>
-        <w:t xml:space="preserve"> </w:t>
+        <w:t xml:space="preserve">Okay, now that you have openssl installed, the command you want to execute is : </w:t>
       </w:r>
     </w:p>
     <w:p>
@@ -1829,25 +1564,13 @@
           <w:szCs w:val="20"/>
         </w:rPr>
       </w:pPr>
-      <w:proofErr w:type="spellStart"/>
-      <w:proofErr w:type="gramStart"/>
       <w:r>
         <w:rPr>
           <w:rFonts w:ascii="Courier New" w:eastAsia="Times New Roman" w:hAnsi="Courier New" w:cs="Courier New"/>
           <w:sz w:val="20"/>
           <w:szCs w:val="20"/>
         </w:rPr>
-        <w:t>openssl</w:t>
-      </w:r>
-      <w:proofErr w:type="spellEnd"/>
-      <w:proofErr w:type="gramEnd"/>
-      <w:r>
-        <w:rPr>
-          <w:rFonts w:ascii="Courier New" w:eastAsia="Times New Roman" w:hAnsi="Courier New" w:cs="Courier New"/>
-          <w:sz w:val="20"/>
-          <w:szCs w:val="20"/>
-        </w:rPr>
-        <w:t xml:space="preserve"> pkcs12 -in mykey.pfx -out mycert.pem</w:t>
+        <w:t>openssl pkcs12 -in mykey.pfx -out mycert.pem</w:t>
       </w:r>
     </w:p>
     <w:p>
@@ -1996,25 +1719,7 @@
           <w:sz w:val="24"/>
           <w:szCs w:val="24"/>
         </w:rPr>
-        <w:t xml:space="preserve">Next we need to gain access to the SEVIS system, so that we can tell them about the new certificate we'll be using to sign our batch files. Call the SEVIS Help Desk at 1-800-892-4829, hit the "Batch Issues" phone tree option, and ask the friendly HELP Desk </w:t>
-      </w:r>
-      <w:proofErr w:type="spellStart"/>
-      <w:r>
-        <w:rPr>
-          <w:rFonts w:ascii="Times New Roman" w:eastAsia="Times New Roman" w:hAnsi="Times New Roman" w:cs="Times New Roman"/>
-          <w:sz w:val="24"/>
-          <w:szCs w:val="24"/>
-        </w:rPr>
-        <w:t>personel</w:t>
-      </w:r>
-      <w:proofErr w:type="spellEnd"/>
-      <w:r>
-        <w:rPr>
-          <w:rFonts w:ascii="Times New Roman" w:eastAsia="Times New Roman" w:hAnsi="Times New Roman" w:cs="Times New Roman"/>
-          <w:sz w:val="24"/>
-          <w:szCs w:val="24"/>
-        </w:rPr>
-        <w:t xml:space="preserve"> for access to the system. </w:t>
+        <w:t xml:space="preserve">Next we need to gain access to the SEVIS system, so that we can tell them about the new certificate we'll be using to sign our batch files. Call the SEVIS Help Desk at 1-800-892-4829, hit the "Batch Issues" phone tree option, and ask the friendly HELP Desk personel for access to the system. </w:t>
       </w:r>
     </w:p>
     <w:p>
@@ -2203,22 +1908,9 @@
         </w:numPr>
         <w:spacing w:before="100" w:beforeAutospacing="1" w:after="100" w:afterAutospacing="1" w:line="240" w:lineRule="auto"/>
       </w:pPr>
-      <w:proofErr w:type="gramStart"/>
       <w:r>
         <w:lastRenderedPageBreak/>
-        <w:t>then</w:t>
-      </w:r>
-      <w:proofErr w:type="gramEnd"/>
-      <w:r>
-        <w:t xml:space="preserve"> downloading a </w:t>
-      </w:r>
-      <w:proofErr w:type="spellStart"/>
-      <w:r>
-        <w:t>gzipped</w:t>
-      </w:r>
-      <w:proofErr w:type="spellEnd"/>
-      <w:r>
-        <w:t xml:space="preserve"> archive of the processed batch. The archive will include an XML log and possibly PDF files if you've requested them. </w:t>
+        <w:t xml:space="preserve">then downloading a gzipped archive of the processed batch. The archive will include an XML log and possibly PDF files if you've requested them. </w:t>
       </w:r>
     </w:p>
     <w:p>
@@ -2226,23 +1918,7 @@
         <w:pStyle w:val="body"/>
       </w:pPr>
       <w:r>
-        <w:t xml:space="preserve">SEVIS accepts certificate-encrypted HTTPS uploads of XML files and downloads of </w:t>
-      </w:r>
-      <w:proofErr w:type="spellStart"/>
-      <w:r>
-        <w:t>gzipped</w:t>
-      </w:r>
-      <w:proofErr w:type="spellEnd"/>
-      <w:r>
-        <w:t xml:space="preserve"> files. While there are definitely straightforward ways to achieve this functionality using .NET, Java, and/or Perl, the least complicated method is definitely with a mature, cross-platform and free command line utility like </w:t>
-      </w:r>
-      <w:proofErr w:type="spellStart"/>
-      <w:r>
-        <w:t>cURL</w:t>
-      </w:r>
-      <w:proofErr w:type="spellEnd"/>
-      <w:r>
-        <w:t xml:space="preserve">. </w:t>
+        <w:t xml:space="preserve">SEVIS accepts certificate-encrypted HTTPS uploads of XML files and downloads of gzipped files. While there are definitely straightforward ways to achieve this functionality using .NET, Java, and/or Perl, the least complicated method is definitely with a mature, cross-platform and free command line utility like cURL. </w:t>
       </w:r>
     </w:p>
     <w:p>
@@ -2250,15 +1926,7 @@
         <w:pStyle w:val="body"/>
       </w:pPr>
       <w:r>
-        <w:t xml:space="preserve">By selecting </w:t>
-      </w:r>
-      <w:proofErr w:type="spellStart"/>
-      <w:r>
-        <w:t>cURL</w:t>
-      </w:r>
-      <w:proofErr w:type="spellEnd"/>
-      <w:r>
-        <w:t xml:space="preserve">, we've reduced the problem to selecting the right command line switches. </w:t>
+        <w:t xml:space="preserve">By selecting cURL, we've reduced the problem to selecting the right command line switches. </w:t>
       </w:r>
     </w:p>
     <w:p>
@@ -2266,39 +1934,7 @@
         <w:pStyle w:val="body"/>
       </w:pPr>
       <w:r>
-        <w:t xml:space="preserve">I'm going to assume that you either have a sample XML file, or you've taken the one I've provided in references at the end of the article. If you're using my XML file, you'll need to make sure that all </w:t>
-      </w:r>
-      <w:proofErr w:type="spellStart"/>
-      <w:r>
-        <w:t>userid</w:t>
-      </w:r>
-      <w:proofErr w:type="spellEnd"/>
-      <w:r>
-        <w:t xml:space="preserve">="" attributes, and that the </w:t>
-      </w:r>
-      <w:proofErr w:type="spellStart"/>
-      <w:r>
-        <w:t>batchid</w:t>
-      </w:r>
-      <w:proofErr w:type="spellEnd"/>
-      <w:r>
-        <w:t xml:space="preserve"> and </w:t>
-      </w:r>
-      <w:proofErr w:type="spellStart"/>
-      <w:r>
-        <w:t>schoolcode</w:t>
-      </w:r>
-      <w:proofErr w:type="spellEnd"/>
-      <w:r>
-        <w:t xml:space="preserve"> are accurate. For good measure, you should change the name and identifying characteristics of the student (SSN, license, name, </w:t>
-      </w:r>
-      <w:proofErr w:type="gramStart"/>
-      <w:r>
-        <w:t>remarks</w:t>
-      </w:r>
-      <w:proofErr w:type="gramEnd"/>
-      <w:r>
-        <w:t xml:space="preserve">), because SEVIS is beginning to implement de-duping functionality and your batch might get kicked out if it looks too much like my sample. </w:t>
+        <w:t xml:space="preserve">I'm going to assume that you either have a sample XML file, or you've taken the one I've provided in references at the end of the article. If you're using my XML file, you'll need to make sure that all userid="" attributes, and that the batchid and schoolcode are accurate. For good measure, you should change the name and identifying characteristics of the student (SSN, license, name, remarks), because SEVIS is beginning to implement de-duping functionality and your batch might get kicked out if it looks too much like my sample. </w:t>
       </w:r>
     </w:p>
     <w:p>
@@ -2375,15 +2011,7 @@
         <w:pStyle w:val="body"/>
       </w:pPr>
       <w:r>
-        <w:t xml:space="preserve">Yours should look something like mine. Now, we invoke curl and pass in our </w:t>
-      </w:r>
-      <w:proofErr w:type="spellStart"/>
-      <w:r>
-        <w:t>pem</w:t>
-      </w:r>
-      <w:proofErr w:type="spellEnd"/>
-      <w:r>
-        <w:t xml:space="preserve"> file, give the pass-phrase we defined early, and then pass in the form variables: </w:t>
+        <w:t xml:space="preserve">Yours should look something like mine. Now, we invoke curl and pass in our pem file, give the pass-phrase we defined early, and then pass in the form variables: </w:t>
       </w:r>
     </w:p>
     <w:p>
@@ -2394,13 +2022,8 @@
         </w:numPr>
         <w:spacing w:before="100" w:beforeAutospacing="1" w:after="100" w:afterAutospacing="1" w:line="240" w:lineRule="auto"/>
       </w:pPr>
-      <w:proofErr w:type="spellStart"/>
-      <w:r>
-        <w:t>schoolcode</w:t>
-      </w:r>
-      <w:proofErr w:type="spellEnd"/>
-      <w:r>
-        <w:t xml:space="preserve"> </w:t>
+      <w:r>
+        <w:t xml:space="preserve">schoolcode </w:t>
       </w:r>
     </w:p>
     <w:p>
@@ -2411,13 +2034,8 @@
         </w:numPr>
         <w:spacing w:before="100" w:beforeAutospacing="1" w:after="100" w:afterAutospacing="1" w:line="240" w:lineRule="auto"/>
       </w:pPr>
-      <w:proofErr w:type="spellStart"/>
-      <w:r>
-        <w:t>batchid</w:t>
-      </w:r>
-      <w:proofErr w:type="spellEnd"/>
-      <w:r>
-        <w:t xml:space="preserve"> </w:t>
+      <w:r>
+        <w:t xml:space="preserve">batchid </w:t>
       </w:r>
     </w:p>
     <w:p>
@@ -2457,31 +2075,7 @@
         <w:pStyle w:val="HTMLPreformatted"/>
       </w:pPr>
       <w:r>
-        <w:t>d:\Projects\sevis_batch\src&gt;curl -E mycert.pem:"</w:t>
-      </w:r>
-      <w:proofErr w:type="spellStart"/>
-      <w:r>
-        <w:t>secretphrase</w:t>
-      </w:r>
-      <w:proofErr w:type="spellEnd"/>
-      <w:r>
-        <w:t xml:space="preserve">" -F </w:t>
-      </w:r>
-      <w:proofErr w:type="spellStart"/>
-      <w:r>
-        <w:t>schoolcode</w:t>
-      </w:r>
-      <w:proofErr w:type="spellEnd"/>
-      <w:r>
-        <w:t xml:space="preserve">=SEA214F00076000 -F </w:t>
-      </w:r>
-      <w:proofErr w:type="spellStart"/>
-      <w:r>
-        <w:t>batchid</w:t>
-      </w:r>
-      <w:proofErr w:type="spellEnd"/>
-      <w:r>
-        <w:t xml:space="preserve">=00000000000003 -F xml=@20021104.xml https://egov2.ins.usdoj.gov/sevisbatchtest/action/batchUpload </w:t>
+        <w:t xml:space="preserve">d:\Projects\sevis_batch\src&gt;curl -E mycert.pem:"secretphrase" -F schoolcode=SEA214F00076000 -F batchid=00000000000003 -F xml=@20021104.xml https://egov2.ins.usdoj.gov/sevisbatchtest/action/batchUpload </w:t>
       </w:r>
     </w:p>
     <w:p>
@@ -2494,28 +2088,7 @@
         <w:pStyle w:val="HTMLPreformatted"/>
       </w:pPr>
       <w:r>
-        <w:t xml:space="preserve">  % Total    % Received % </w:t>
-      </w:r>
-      <w:proofErr w:type="spellStart"/>
-      <w:proofErr w:type="gramStart"/>
-      <w:r>
-        <w:t>Xferd</w:t>
-      </w:r>
-      <w:proofErr w:type="spellEnd"/>
-      <w:r>
-        <w:t xml:space="preserve">  Average</w:t>
-      </w:r>
-      <w:proofErr w:type="gramEnd"/>
-      <w:r>
-        <w:t xml:space="preserve"> Speed          Time             </w:t>
-      </w:r>
-      <w:proofErr w:type="spellStart"/>
-      <w:r>
-        <w:t>Curr</w:t>
-      </w:r>
-      <w:proofErr w:type="spellEnd"/>
-      <w:r>
-        <w:t>.</w:t>
+        <w:t xml:space="preserve">  % Total    % Received % Xferd  Average Speed          Time             Curr.</w:t>
       </w:r>
     </w:p>
     <w:p>
@@ -2528,20 +2101,7 @@
         <w:pStyle w:val="HTMLPreformatted"/>
       </w:pPr>
       <w:r>
-        <w:t xml:space="preserve">                                 </w:t>
-      </w:r>
-      <w:proofErr w:type="spellStart"/>
-      <w:proofErr w:type="gramStart"/>
-      <w:r>
-        <w:t>Dload</w:t>
-      </w:r>
-      <w:proofErr w:type="spellEnd"/>
-      <w:r>
-        <w:t xml:space="preserve">  Upload</w:t>
-      </w:r>
-      <w:proofErr w:type="gramEnd"/>
-      <w:r>
-        <w:t xml:space="preserve"> Total    Current  Left    Speed</w:t>
+        <w:t xml:space="preserve">                                 Dload  Upload Total    Current  Left    Speed</w:t>
       </w:r>
     </w:p>
     <w:p>
@@ -2553,21 +2113,8 @@
       <w:pPr>
         <w:pStyle w:val="HTMLPreformatted"/>
       </w:pPr>
-      <w:proofErr w:type="gramStart"/>
-      <w:r>
-        <w:t>100  5066</w:t>
-      </w:r>
-      <w:proofErr w:type="gramEnd"/>
-      <w:r>
-        <w:t xml:space="preserve">  100   142  100  4924     33   1148  0:00:04  </w:t>
-      </w:r>
-      <w:proofErr w:type="spellStart"/>
-      <w:r>
-        <w:t>0:00:04</w:t>
-      </w:r>
-      <w:proofErr w:type="spellEnd"/>
-      <w:r>
-        <w:t xml:space="preserve">  0:00:00     0</w:t>
+      <w:r>
+        <w:t>100  5066  100   142  100  4924     33   1148  0:00:04  0:00:04  0:00:00     0</w:t>
       </w:r>
     </w:p>
     <w:p>
@@ -2579,13 +2126,8 @@
       <w:pPr>
         <w:pStyle w:val="HTMLPreformatted"/>
       </w:pPr>
-      <w:proofErr w:type="gramStart"/>
-      <w:r>
-        <w:t>&lt;?xml</w:t>
-      </w:r>
-      <w:proofErr w:type="gramEnd"/>
-      <w:r>
-        <w:t xml:space="preserve"> version="1.0" encoding="UTF-8"?&gt;</w:t>
+      <w:r>
+        <w:t>&lt;?xml version="1.0" encoding="UTF-8"?&gt;</w:t>
       </w:r>
     </w:p>
     <w:p>
@@ -2598,23 +2140,7 @@
         <w:pStyle w:val="HTMLPreformatted"/>
       </w:pPr>
       <w:r>
-        <w:t xml:space="preserve">&lt;UPLOAD_RESULT </w:t>
-      </w:r>
-      <w:proofErr w:type="spellStart"/>
-      <w:r>
-        <w:t>batchID</w:t>
-      </w:r>
-      <w:proofErr w:type="spellEnd"/>
-      <w:r>
-        <w:t xml:space="preserve">="00000000000003" </w:t>
-      </w:r>
-      <w:proofErr w:type="spellStart"/>
-      <w:r>
-        <w:t>dateTimeStamp</w:t>
-      </w:r>
-      <w:proofErr w:type="spellEnd"/>
-      <w:r>
-        <w:t>="2002-11-04T18:35:13.687-05:00" accepted="true"/&gt;</w:t>
+        <w:t>&lt;UPLOAD_RESULT batchID="00000000000003" dateTimeStamp="2002-11-04T18:35:13.687-05:00" accepted="true"/&gt;</w:t>
       </w:r>
     </w:p>
     <w:p>
@@ -2626,13 +2152,8 @@
       <w:pPr>
         <w:pStyle w:val="HTMLPreformatted"/>
       </w:pPr>
-      <w:proofErr w:type="gramStart"/>
-      <w:r>
-        <w:t>bash-2.05b</w:t>
-      </w:r>
-      <w:proofErr w:type="gramEnd"/>
-      <w:r>
-        <w:t xml:space="preserve">$ </w:t>
+      <w:r>
+        <w:t xml:space="preserve">bash-2.05b$ </w:t>
       </w:r>
     </w:p>
     <w:p>
@@ -2748,31 +2269,7 @@
         <w:pStyle w:val="body"/>
       </w:pPr>
       <w:r>
-        <w:t xml:space="preserve">After working through the error messages (typos in the </w:t>
-      </w:r>
-      <w:proofErr w:type="spellStart"/>
-      <w:r>
-        <w:t>schoolCode</w:t>
-      </w:r>
-      <w:proofErr w:type="spellEnd"/>
-      <w:r>
-        <w:t xml:space="preserve">, not having the curl </w:t>
-      </w:r>
-      <w:proofErr w:type="spellStart"/>
-      <w:r>
-        <w:t>batchid</w:t>
-      </w:r>
-      <w:proofErr w:type="spellEnd"/>
-      <w:r>
-        <w:t xml:space="preserve"> match my XML file etc.) I still couldn't get it to work. </w:t>
-      </w:r>
-      <w:proofErr w:type="gramStart"/>
-      <w:r>
-        <w:t>It turns out I was given the wrong username to the SEVIS system, or rather there was a typo in the one I was given.</w:t>
-      </w:r>
-      <w:proofErr w:type="gramEnd"/>
-      <w:r>
-        <w:t xml:space="preserve"> A quick call to the SEVIS help desk cleared that up, and I was able to post successfully. </w:t>
+        <w:t xml:space="preserve">After working through the error messages (typos in the schoolCode, not having the curl batchid match my XML file etc.) I still couldn't get it to work. It turns out I was given the wrong username to the SEVIS system, or rather there was a typo in the one I was given. A quick call to the SEVIS help desk cleared that up, and I was able to post successfully. </w:t>
       </w:r>
     </w:p>
     <w:p>
@@ -2800,13 +2297,8 @@
         </w:numPr>
         <w:spacing w:before="100" w:beforeAutospacing="1" w:after="100" w:afterAutospacing="1" w:line="240" w:lineRule="auto"/>
       </w:pPr>
-      <w:proofErr w:type="spellStart"/>
-      <w:r>
-        <w:t>schoolcode</w:t>
-      </w:r>
-      <w:proofErr w:type="spellEnd"/>
-      <w:r>
-        <w:t xml:space="preserve"> </w:t>
+      <w:r>
+        <w:t xml:space="preserve">schoolcode </w:t>
       </w:r>
     </w:p>
     <w:p>
@@ -2817,13 +2309,8 @@
         </w:numPr>
         <w:spacing w:before="100" w:beforeAutospacing="1" w:after="100" w:afterAutospacing="1" w:line="240" w:lineRule="auto"/>
       </w:pPr>
-      <w:proofErr w:type="spellStart"/>
-      <w:r>
-        <w:t>batchid</w:t>
-      </w:r>
-      <w:proofErr w:type="spellEnd"/>
-      <w:r>
-        <w:t xml:space="preserve"> </w:t>
+      <w:r>
+        <w:t xml:space="preserve">batchid </w:t>
       </w:r>
     </w:p>
     <w:p>
@@ -2854,13 +2341,8 @@
       <w:pPr>
         <w:pStyle w:val="HTMLPreformatted"/>
       </w:pPr>
-      <w:proofErr w:type="gramStart"/>
-      <w:r>
-        <w:t>bash-2.05b</w:t>
-      </w:r>
-      <w:proofErr w:type="gramEnd"/>
-      <w:r>
-        <w:t xml:space="preserve">$ ./sevis_get20021104.bat </w:t>
+      <w:r>
+        <w:t xml:space="preserve">bash-2.05b$ ./sevis_get20021104.bat </w:t>
       </w:r>
     </w:p>
     <w:p>
@@ -2883,39 +2365,7 @@
         <w:pStyle w:val="HTMLPreformatted"/>
       </w:pPr>
       <w:r>
-        <w:t>d:\Projects\sevis_batch\src&gt;curl -E mycert.pem:"</w:t>
-      </w:r>
-      <w:proofErr w:type="spellStart"/>
-      <w:r>
-        <w:t>secretphase</w:t>
-      </w:r>
-      <w:proofErr w:type="spellEnd"/>
-      <w:r>
-        <w:t>" -o results/</w:t>
-      </w:r>
-      <w:proofErr w:type="gramStart"/>
-      <w:r>
-        <w:t>20021104.gz  -</w:t>
-      </w:r>
-      <w:proofErr w:type="gramEnd"/>
-      <w:r>
-        <w:t xml:space="preserve">F </w:t>
-      </w:r>
-      <w:proofErr w:type="spellStart"/>
-      <w:r>
-        <w:t>schoolcode</w:t>
-      </w:r>
-      <w:proofErr w:type="spellEnd"/>
-      <w:r>
-        <w:t xml:space="preserve">=SEA214F00076000 -F </w:t>
-      </w:r>
-      <w:proofErr w:type="spellStart"/>
-      <w:r>
-        <w:t>batchid</w:t>
-      </w:r>
-      <w:proofErr w:type="spellEnd"/>
-      <w:r>
-        <w:t xml:space="preserve">=00000000000003 https://egov2.ins.usdoj.gov/sevisbatchtest/action/batchDownload </w:t>
+        <w:t xml:space="preserve">d:\Projects\sevis_batch\src&gt;curl -E mycert.pem:"secretphase" -o results/20021104.gz  -F schoolcode=SEA214F00076000 -F batchid=00000000000003 https://egov2.ins.usdoj.gov/sevisbatchtest/action/batchDownload </w:t>
       </w:r>
     </w:p>
     <w:p>
@@ -2928,28 +2378,7 @@
         <w:pStyle w:val="HTMLPreformatted"/>
       </w:pPr>
       <w:r>
-        <w:t xml:space="preserve">  % Total    % Received % </w:t>
-      </w:r>
-      <w:proofErr w:type="spellStart"/>
-      <w:proofErr w:type="gramStart"/>
-      <w:r>
-        <w:t>Xferd</w:t>
-      </w:r>
-      <w:proofErr w:type="spellEnd"/>
-      <w:r>
-        <w:t xml:space="preserve">  Average</w:t>
-      </w:r>
-      <w:proofErr w:type="gramEnd"/>
-      <w:r>
-        <w:t xml:space="preserve"> Speed          Time             </w:t>
-      </w:r>
-      <w:proofErr w:type="spellStart"/>
-      <w:r>
-        <w:t>Curr</w:t>
-      </w:r>
-      <w:proofErr w:type="spellEnd"/>
-      <w:r>
-        <w:t>.</w:t>
+        <w:t xml:space="preserve">  % Total    % Received % Xferd  Average Speed          Time             Curr.</w:t>
       </w:r>
     </w:p>
     <w:p>
@@ -2962,20 +2391,7 @@
         <w:pStyle w:val="HTMLPreformatted"/>
       </w:pPr>
       <w:r>
-        <w:t xml:space="preserve">                                 </w:t>
-      </w:r>
-      <w:proofErr w:type="spellStart"/>
-      <w:proofErr w:type="gramStart"/>
-      <w:r>
-        <w:t>Dload</w:t>
-      </w:r>
-      <w:proofErr w:type="spellEnd"/>
-      <w:r>
-        <w:t xml:space="preserve">  Upload</w:t>
-      </w:r>
-      <w:proofErr w:type="gramEnd"/>
-      <w:r>
-        <w:t xml:space="preserve"> Total    Current  Left    Speed</w:t>
+        <w:t xml:space="preserve">                                 Dload  Upload Total    Current  Left    Speed</w:t>
       </w:r>
     </w:p>
     <w:p>
@@ -2987,21 +2403,8 @@
       <w:pPr>
         <w:pStyle w:val="HTMLPreformatted"/>
       </w:pPr>
-      <w:proofErr w:type="gramStart"/>
-      <w:r>
-        <w:t>100  504k</w:t>
-      </w:r>
-      <w:proofErr w:type="gramEnd"/>
-      <w:r>
-        <w:t xml:space="preserve">    0  504k  100   243  52482     24  0:00:09  </w:t>
-      </w:r>
-      <w:proofErr w:type="spellStart"/>
-      <w:r>
-        <w:t>0:00:09</w:t>
-      </w:r>
-      <w:proofErr w:type="spellEnd"/>
-      <w:r>
-        <w:t xml:space="preserve">  0:00:00 84461</w:t>
+      <w:r>
+        <w:t>100  504k    0  504k  100   243  52482     24  0:00:09  0:00:09  0:00:00 84461</w:t>
       </w:r>
     </w:p>
     <w:p>
@@ -3198,25 +2601,7 @@
           <w:sz w:val="24"/>
           <w:szCs w:val="24"/>
         </w:rPr>
-        <w:t>Then upload your newly created .</w:t>
-      </w:r>
-      <w:proofErr w:type="spellStart"/>
-      <w:r>
-        <w:rPr>
-          <w:rFonts w:ascii="Times New Roman" w:eastAsia="Times New Roman" w:hAnsi="Times New Roman" w:cs="Times New Roman"/>
-          <w:sz w:val="24"/>
-          <w:szCs w:val="24"/>
-        </w:rPr>
-        <w:t>pem</w:t>
-      </w:r>
-      <w:proofErr w:type="spellEnd"/>
-      <w:r>
-        <w:rPr>
-          <w:rFonts w:ascii="Times New Roman" w:eastAsia="Times New Roman" w:hAnsi="Times New Roman" w:cs="Times New Roman"/>
-          <w:sz w:val="24"/>
-          <w:szCs w:val="24"/>
-        </w:rPr>
-        <w:t xml:space="preserve"> certificate </w:t>
+        <w:t xml:space="preserve">Then upload your newly created .pem certificate </w:t>
       </w:r>
     </w:p>
     <w:p>
@@ -3317,25 +2702,7 @@
           <w:sz w:val="24"/>
           <w:szCs w:val="24"/>
         </w:rPr>
-        <w:t xml:space="preserve">You should see the </w:t>
-      </w:r>
-      <w:proofErr w:type="spellStart"/>
-      <w:r>
-        <w:rPr>
-          <w:rFonts w:ascii="Times New Roman" w:eastAsia="Times New Roman" w:hAnsi="Times New Roman" w:cs="Times New Roman"/>
-          <w:sz w:val="24"/>
-          <w:szCs w:val="24"/>
-        </w:rPr>
-        <w:t>the</w:t>
-      </w:r>
-      <w:proofErr w:type="spellEnd"/>
-      <w:r>
-        <w:rPr>
-          <w:rFonts w:ascii="Times New Roman" w:eastAsia="Times New Roman" w:hAnsi="Times New Roman" w:cs="Times New Roman"/>
-          <w:sz w:val="24"/>
-          <w:szCs w:val="24"/>
-        </w:rPr>
-        <w:t xml:space="preserve"> confirmation screen. </w:t>
+        <w:t xml:space="preserve">You should see the the confirmation screen. </w:t>
       </w:r>
     </w:p>
     <w:p>
@@ -3373,39 +2740,7 @@
         <w:pStyle w:val="body"/>
       </w:pPr>
       <w:r>
-        <w:t xml:space="preserve">If you're running the example code above on the </w:t>
-      </w:r>
-      <w:proofErr w:type="gramStart"/>
-      <w:r>
-        <w:t>Unix</w:t>
-      </w:r>
-      <w:proofErr w:type="gramEnd"/>
-      <w:r>
-        <w:t xml:space="preserve"> platform, both the </w:t>
-      </w:r>
-      <w:proofErr w:type="spellStart"/>
-      <w:r>
-        <w:t>cURL</w:t>
-      </w:r>
-      <w:proofErr w:type="spellEnd"/>
-      <w:r>
-        <w:t xml:space="preserve"> and the </w:t>
-      </w:r>
-      <w:proofErr w:type="spellStart"/>
-      <w:r>
-        <w:t>OpenSSL</w:t>
-      </w:r>
-      <w:proofErr w:type="spellEnd"/>
-      <w:r>
-        <w:t xml:space="preserve"> website have source code or binary distributions that are easily installed. If you're on the Windows platform, your best bet is to download the </w:t>
-      </w:r>
-      <w:proofErr w:type="spellStart"/>
-      <w:r>
-        <w:t>Cygwin</w:t>
-      </w:r>
-      <w:proofErr w:type="spellEnd"/>
-      <w:r>
-        <w:t xml:space="preserve"> set of tools at </w:t>
+        <w:t xml:space="preserve">If you're running the example code above on the Unix platform, both the cURL and the OpenSSL website have source code or binary distributions that are easily installed. If you're on the Windows platform, your best bet is to download the Cygwin set of tools at </w:t>
       </w:r>
       <w:hyperlink r:id="rId29" w:history="1">
         <w:r>
@@ -3417,23 +2752,7 @@
         </w:r>
       </w:hyperlink>
       <w:r>
-        <w:t xml:space="preserve">. If you click on the "Setup" link, you'll download a program that will allow you to </w:t>
-      </w:r>
-      <w:proofErr w:type="spellStart"/>
-      <w:r>
-        <w:t>clikc</w:t>
-      </w:r>
-      <w:proofErr w:type="spellEnd"/>
-      <w:r>
-        <w:t xml:space="preserve"> on the command-line utilities you'd like to install. It's a pretty painless, </w:t>
-      </w:r>
-      <w:proofErr w:type="spellStart"/>
-      <w:r>
-        <w:t>Installshield</w:t>
-      </w:r>
-      <w:proofErr w:type="spellEnd"/>
-      <w:r>
-        <w:t xml:space="preserve">-like procedure. </w:t>
+        <w:t xml:space="preserve">. If you click on the "Setup" link, you'll download a program that will allow you to clikc on the command-line utilities you'd like to install. It's a pretty painless, Installshield-like procedure. </w:t>
       </w:r>
     </w:p>
     <w:p>
@@ -3450,15 +2769,7 @@
         <w:pStyle w:val="body"/>
       </w:pPr>
       <w:r>
-        <w:t>We've covered one example of sending data to SEVIS, and hopefully that's enough to bootstrap your campus' efforts. While it might not necessarily go this smoothly for you, I don't performing the batch transfer process to be much more difficult than tweaking an XML attribute or two, and a few calls to the HELP desk. Once you've got batch under your belt, there's plenty more to learn. If you look at the whole SEVIS solution you'll see that the batch file management, data warehousing/</w:t>
-      </w:r>
-      <w:proofErr w:type="spellStart"/>
-      <w:r>
-        <w:t>consolidatioon</w:t>
-      </w:r>
-      <w:proofErr w:type="spellEnd"/>
-      <w:r>
-        <w:t xml:space="preserve">, workflow and change management issues will be far more challenging than sending and receiving an XML file to INS over the internet. Even so, my hope is that by digesting this tutorial you'll have more time to spend on the bigger issues. </w:t>
+        <w:t xml:space="preserve">We've covered one example of sending data to SEVIS, and hopefully that's enough to bootstrap your campus' efforts. While it might not necessarily go this smoothly for you, I don't performing the batch transfer process to be much more difficult than tweaking an XML attribute or two, and a few calls to the HELP desk. Once you've got batch under your belt, there's plenty more to learn. If you look at the whole SEVIS solution you'll see that the batch file management, data warehousing/consolidatioon, workflow and change management issues will be far more challenging than sending and receiving an XML file to INS over the internet. Even so, my hope is that by digesting this tutorial you'll have more time to spend on the bigger issues. </w:t>
       </w:r>
     </w:p>
     <w:p>
@@ -3500,19 +2811,11 @@
         <w:spacing w:before="100" w:beforeAutospacing="1" w:after="100" w:afterAutospacing="1" w:line="240" w:lineRule="auto"/>
       </w:pPr>
       <w:hyperlink r:id="rId31" w:history="1">
-        <w:proofErr w:type="spellStart"/>
         <w:r>
           <w:rPr>
             <w:rStyle w:val="Hyperlink"/>
           </w:rPr>
-          <w:t>Versign</w:t>
-        </w:r>
-        <w:proofErr w:type="spellEnd"/>
-        <w:r>
-          <w:rPr>
-            <w:rStyle w:val="Hyperlink"/>
-          </w:rPr>
-          <w:t xml:space="preserve"> Client Certificate</w:t>
+          <w:t>Versign Client Certificate</w:t>
         </w:r>
       </w:hyperlink>
       <w:r>
@@ -3528,19 +2831,11 @@
         <w:spacing w:before="100" w:beforeAutospacing="1" w:after="100" w:afterAutospacing="1" w:line="240" w:lineRule="auto"/>
       </w:pPr>
       <w:hyperlink r:id="rId32" w:history="1">
-        <w:proofErr w:type="spellStart"/>
         <w:r>
           <w:rPr>
             <w:rStyle w:val="Hyperlink"/>
           </w:rPr>
-          <w:t>Newfront</w:t>
-        </w:r>
-        <w:proofErr w:type="spellEnd"/>
-        <w:r>
-          <w:rPr>
-            <w:rStyle w:val="Hyperlink"/>
-          </w:rPr>
-          <w:t xml:space="preserve"> Software's SEVIS Readiness Mailing List</w:t>
+          <w:t>Newfront Software's SEVIS Readiness Mailing List</w:t>
         </w:r>
       </w:hyperlink>
       <w:r>
@@ -3556,33 +2851,15 @@
         <w:spacing w:before="100" w:beforeAutospacing="1" w:after="100" w:afterAutospacing="1" w:line="240" w:lineRule="auto"/>
       </w:pPr>
       <w:hyperlink r:id="rId33" w:history="1">
-        <w:proofErr w:type="spellStart"/>
         <w:r>
           <w:rPr>
             <w:rStyle w:val="Hyperlink"/>
           </w:rPr>
           <w:t>Cygwin</w:t>
         </w:r>
-        <w:proofErr w:type="spellEnd"/>
       </w:hyperlink>
       <w:r>
-        <w:t xml:space="preserve"> - With </w:t>
-      </w:r>
-      <w:proofErr w:type="spellStart"/>
-      <w:r>
-        <w:t>Cygwin</w:t>
-      </w:r>
-      <w:proofErr w:type="spellEnd"/>
-      <w:r>
-        <w:t xml:space="preserve">, you can get both curl and </w:t>
-      </w:r>
-      <w:proofErr w:type="spellStart"/>
-      <w:r>
-        <w:t>openssl</w:t>
-      </w:r>
-      <w:proofErr w:type="spellEnd"/>
-      <w:r>
-        <w:t xml:space="preserve">, along with many other handy Unix tools </w:t>
+        <w:t xml:space="preserve"> - With Cygwin, you can get both curl and openssl, along with many other handy Unix tools </w:t>
       </w:r>
     </w:p>
     <w:p>
@@ -3602,15 +2879,7 @@
         </w:r>
       </w:hyperlink>
       <w:r>
-        <w:t xml:space="preserve"> - </w:t>
-      </w:r>
-      <w:proofErr w:type="spellStart"/>
-      <w:r>
-        <w:t>cURL</w:t>
-      </w:r>
-      <w:proofErr w:type="spellEnd"/>
-      <w:r>
-        <w:t xml:space="preserve"> web site </w:t>
+        <w:t xml:space="preserve"> - cURL web site </w:t>
       </w:r>
     </w:p>
     <w:p>
@@ -3622,19 +2891,11 @@
         <w:spacing w:before="100" w:beforeAutospacing="1" w:after="100" w:afterAutospacing="1" w:line="240" w:lineRule="auto"/>
       </w:pPr>
       <w:hyperlink r:id="rId35" w:history="1">
-        <w:proofErr w:type="spellStart"/>
         <w:r>
           <w:rPr>
             <w:rStyle w:val="Hyperlink"/>
           </w:rPr>
-          <w:t>OpenSSL</w:t>
-        </w:r>
-        <w:proofErr w:type="spellEnd"/>
-        <w:r>
-          <w:rPr>
-            <w:rStyle w:val="Hyperlink"/>
-          </w:rPr>
-          <w:t xml:space="preserve"> Website</w:t>
+          <w:t>OpenSSL Website</w:t>
         </w:r>
       </w:hyperlink>
       <w:r>
@@ -3650,19 +2911,11 @@
         <w:spacing w:before="100" w:beforeAutospacing="1" w:after="100" w:afterAutospacing="1" w:line="240" w:lineRule="auto"/>
       </w:pPr>
       <w:hyperlink r:id="rId36" w:history="1">
-        <w:proofErr w:type="spellStart"/>
         <w:r>
           <w:rPr>
             <w:rStyle w:val="Hyperlink"/>
           </w:rPr>
-          <w:t>openssl</w:t>
-        </w:r>
-        <w:proofErr w:type="spellEnd"/>
-        <w:r>
-          <w:rPr>
-            <w:rStyle w:val="Hyperlink"/>
-          </w:rPr>
-          <w:t xml:space="preserve"> Certificates How-To</w:t>
+          <w:t>openssl Certificates How-To</w:t>
         </w:r>
       </w:hyperlink>
       <w:r>
@@ -3686,12 +2939,10 @@
     <w:p/>
     <w:p/>
     <w:p>
-      <w:proofErr w:type="spellStart"/>
       <w:r>
         <w:lastRenderedPageBreak/>
         <w:t>TroubleShooting</w:t>
       </w:r>
-      <w:proofErr w:type="spellEnd"/>
       <w:r>
         <w:br/>
       </w:r>
@@ -3732,6 +2983,19 @@
       </w:hyperlink>
       <w:r>
         <w:br/>
+      </w:r>
+      <w:hyperlink r:id="rId38" w:history="1">
+        <w:r>
+          <w:rPr>
+            <w:rStyle w:val="Hyperlink"/>
+          </w:rPr>
+          <w:t>https://knowledge.verisign.com/resources/sites/VERISIGN/content/live/SOLUTION/6000/SO6052/en_US/Class1_Intermediate_CA.cer</w:t>
+        </w:r>
+      </w:hyperlink>
+      <w:r>
+        <w:br/>
+      </w:r>
+      <w:r>
         <w:t>     </w:t>
       </w:r>
       <w:r>
@@ -3749,42 +3013,186 @@
           <w:b/>
           <w:bCs/>
         </w:rPr>
-        <w:t xml:space="preserve">Save Link </w:t>
-      </w:r>
-      <w:proofErr w:type="gramStart"/>
+        <w:t>Save Link As</w:t>
+      </w:r>
+      <w:r>
+        <w:br/>
+        <w:t>2.  Double click on the certificate file</w:t>
+      </w:r>
+      <w:r>
+        <w:br/>
+        <w:t xml:space="preserve">3.  Under the General tab, click </w:t>
+      </w:r>
       <w:r>
         <w:rPr>
           <w:b/>
           <w:bCs/>
         </w:rPr>
-        <w:t>As</w:t>
-      </w:r>
-      <w:proofErr w:type="gramEnd"/>
+        <w:t>Install Certificate </w:t>
+      </w:r>
       <w:r>
         <w:br/>
-        <w:t>2.  Double click on the certificate file</w:t>
-      </w:r>
-      <w:r>
-        <w:br/>
-        <w:t xml:space="preserve">3.  Under the General tab, click </w:t>
+        <w:t xml:space="preserve">4.  A Certificate Import wizard will appear &gt; click </w:t>
       </w:r>
       <w:r>
         <w:rPr>
           <w:b/>
           <w:bCs/>
         </w:rPr>
-        <w:t>Install Certificate </w:t>
+        <w:t>Next</w:t>
       </w:r>
       <w:r>
         <w:br/>
-        <w:t xml:space="preserve">4.  A Certificate Import wizard will appear &gt; click </w:t>
+        <w:t xml:space="preserve">5.  Select </w:t>
       </w:r>
       <w:r>
         <w:rPr>
           <w:b/>
           <w:bCs/>
         </w:rPr>
+        <w:t>Place all certificate in the following store</w:t>
+      </w:r>
+      <w:r>
+        <w:br/>
+        <w:t xml:space="preserve">6.  Click </w:t>
+      </w:r>
+      <w:r>
+        <w:rPr>
+          <w:b/>
+          <w:bCs/>
+        </w:rPr>
+        <w:t>Browse</w:t>
+      </w:r>
+      <w:r>
+        <w:br/>
+        <w:t xml:space="preserve">7.  Select </w:t>
+      </w:r>
+      <w:r>
+        <w:rPr>
+          <w:b/>
+          <w:bCs/>
+        </w:rPr>
+        <w:t>Intermediate Certification Authorities</w:t>
+      </w:r>
+      <w:r>
+        <w:br/>
+        <w:t xml:space="preserve">8.  Click </w:t>
+      </w:r>
+      <w:r>
+        <w:rPr>
+          <w:b/>
+          <w:bCs/>
+        </w:rPr>
+        <w:t>OK</w:t>
+      </w:r>
+      <w:r>
+        <w:t xml:space="preserve"> &gt; </w:t>
+      </w:r>
+      <w:r>
+        <w:rPr>
+          <w:b/>
+          <w:bCs/>
+        </w:rPr>
         <w:t>Next</w:t>
+      </w:r>
+      <w:r>
+        <w:br/>
+        <w:t xml:space="preserve">9.  Click </w:t>
+      </w:r>
+      <w:r>
+        <w:rPr>
+          <w:b/>
+          <w:bCs/>
+        </w:rPr>
+        <w:t>Finish</w:t>
+      </w:r>
+    </w:p>
+    <w:p>
+      <w:pPr>
+        <w:pStyle w:val="NormalWeb"/>
+      </w:pPr>
+      <w:r>
+        <w:t>To verify that the intermediate certificate is installed correctly, please follow these instructions:</w:t>
+      </w:r>
+      <w:r>
+        <w:br/>
+      </w:r>
+      <w:r>
+        <w:br/>
+        <w:t>1.  Open Internet Explorer</w:t>
+      </w:r>
+      <w:r>
+        <w:br/>
+        <w:t xml:space="preserve">2.  From the menu bar, click </w:t>
+      </w:r>
+      <w:r>
+        <w:rPr>
+          <w:b/>
+          <w:bCs/>
+        </w:rPr>
+        <w:t>Tools</w:t>
+      </w:r>
+      <w:r>
+        <w:t xml:space="preserve"> &gt; </w:t>
+      </w:r>
+      <w:r>
+        <w:rPr>
+          <w:b/>
+          <w:bCs/>
+        </w:rPr>
+        <w:t xml:space="preserve">Internet Options </w:t>
+      </w:r>
+      <w:r>
+        <w:t>&gt;</w:t>
+      </w:r>
+      <w:r>
+        <w:rPr>
+          <w:b/>
+          <w:bCs/>
+        </w:rPr>
+        <w:t xml:space="preserve"> Content </w:t>
+      </w:r>
+      <w:r>
+        <w:t xml:space="preserve">&gt; </w:t>
+      </w:r>
+      <w:r>
+        <w:rPr>
+          <w:b/>
+          <w:bCs/>
+        </w:rPr>
+        <w:t>Certificates</w:t>
+      </w:r>
+      <w:r>
+        <w:br/>
+        <w:t>3.  Under </w:t>
+      </w:r>
+      <w:r>
+        <w:rPr>
+          <w:b/>
+          <w:bCs/>
+        </w:rPr>
+        <w:t xml:space="preserve">Personal </w:t>
+      </w:r>
+      <w:r>
+        <w:t xml:space="preserve">tab, select </w:t>
+      </w:r>
+      <w:r>
+        <w:rPr>
+          <w:b/>
+          <w:bCs/>
+        </w:rPr>
+        <w:t>Issued to: &lt;The_name_of_your_certificate&gt;</w:t>
+      </w:r>
+      <w:r>
+        <w:br/>
+        <w:t xml:space="preserve">4.  Click </w:t>
+      </w:r>
+      <w:r>
+        <w:rPr>
+          <w:b/>
+          <w:bCs/>
+        </w:rPr>
+        <w:t>View</w:t>
       </w:r>
       <w:r>
         <w:br/>
@@ -3795,244 +3203,46 @@
           <w:b/>
           <w:bCs/>
         </w:rPr>
-        <w:t>Place all certificate in the following store</w:t>
-      </w:r>
-      <w:r>
-        <w:br/>
-        <w:t xml:space="preserve">6.  Click </w:t>
-      </w:r>
+        <w:t>Certification Path</w:t>
+      </w:r>
+      <w:r>
+        <w:t xml:space="preserve"> tab</w:t>
+      </w:r>
+    </w:p>
+    <w:p>
+      <w:pPr>
+        <w:pStyle w:val="NormalWeb"/>
+      </w:pPr>
+      <w:r>
+        <w:t>You will see the following Path:</w:t>
+      </w:r>
+    </w:p>
+    <w:p>
+      <w:pPr>
+        <w:pStyle w:val="NormalWeb"/>
+      </w:pPr>
       <w:r>
         <w:rPr>
           <w:b/>
           <w:bCs/>
         </w:rPr>
-        <w:t>Browse</w:t>
-      </w:r>
-      <w:r>
-        <w:br/>
-        <w:t xml:space="preserve">7.  Select </w:t>
+        <w:t>VeriSign Class 1 Public Primary CA</w:t>
       </w:r>
       <w:r>
         <w:rPr>
           <w:b/>
           <w:bCs/>
         </w:rPr>
-        <w:t>Intermediate Certification Authorities</w:t>
-      </w:r>
-      <w:r>
         <w:br/>
-        <w:t xml:space="preserve">8.  </w:t>
-      </w:r>
-      <w:proofErr w:type="gramStart"/>
-      <w:r>
-        <w:t xml:space="preserve">Click </w:t>
+        <w:t>VeriSign Class 1 individual Subscriber CA - G2</w:t>
       </w:r>
       <w:r>
         <w:rPr>
           <w:b/>
           <w:bCs/>
         </w:rPr>
-        <w:t>OK</w:t>
-      </w:r>
-      <w:r>
-        <w:t xml:space="preserve"> &gt; </w:t>
-      </w:r>
-      <w:r>
-        <w:rPr>
-          <w:b/>
-          <w:bCs/>
-        </w:rPr>
-        <w:t>Next</w:t>
-      </w:r>
-      <w:r>
         <w:br/>
-        <w:t>9.</w:t>
-      </w:r>
-      <w:proofErr w:type="gramEnd"/>
-      <w:r>
-        <w:t xml:space="preserve">  Click </w:t>
-      </w:r>
-      <w:r>
-        <w:rPr>
-          <w:b/>
-          <w:bCs/>
-        </w:rPr>
-        <w:t>Finish</w:t>
-      </w:r>
-    </w:p>
-    <w:p>
-      <w:pPr>
-        <w:pStyle w:val="NormalWeb"/>
-      </w:pPr>
-      <w:r>
-        <w:t>To verify that the intermediate certificate is installed correctly, please follow these instructions</w:t>
-      </w:r>
-      <w:proofErr w:type="gramStart"/>
-      <w:r>
-        <w:t>:</w:t>
-      </w:r>
-      <w:proofErr w:type="gramEnd"/>
-      <w:r>
-        <w:br/>
-      </w:r>
-      <w:r>
-        <w:br/>
-        <w:t>1.  Open Internet Explorer</w:t>
-      </w:r>
-      <w:r>
-        <w:br/>
-        <w:t xml:space="preserve">2.  From the menu bar, click </w:t>
-      </w:r>
-      <w:r>
-        <w:rPr>
-          <w:b/>
-          <w:bCs/>
-        </w:rPr>
-        <w:t>Tools</w:t>
-      </w:r>
-      <w:r>
-        <w:t xml:space="preserve"> &gt; </w:t>
-      </w:r>
-      <w:r>
-        <w:rPr>
-          <w:b/>
-          <w:bCs/>
-        </w:rPr>
-        <w:t xml:space="preserve">Internet Options </w:t>
-      </w:r>
-      <w:r>
-        <w:t>&gt;</w:t>
-      </w:r>
-      <w:r>
-        <w:rPr>
-          <w:b/>
-          <w:bCs/>
-        </w:rPr>
-        <w:t xml:space="preserve"> Content </w:t>
-      </w:r>
-      <w:r>
-        <w:t xml:space="preserve">&gt; </w:t>
-      </w:r>
-      <w:r>
-        <w:rPr>
-          <w:b/>
-          <w:bCs/>
-        </w:rPr>
-        <w:t>Certificates</w:t>
-      </w:r>
-      <w:r>
-        <w:br/>
-        <w:t>3.  Under </w:t>
-      </w:r>
-      <w:r>
-        <w:rPr>
-          <w:b/>
-          <w:bCs/>
-        </w:rPr>
-        <w:t xml:space="preserve">Personal </w:t>
-      </w:r>
-      <w:r>
-        <w:t xml:space="preserve">tab, select </w:t>
-      </w:r>
-      <w:r>
-        <w:rPr>
-          <w:b/>
-          <w:bCs/>
-        </w:rPr>
-        <w:t>Issued to: &lt;</w:t>
-      </w:r>
-      <w:proofErr w:type="spellStart"/>
-      <w:r>
-        <w:rPr>
-          <w:b/>
-          <w:bCs/>
-        </w:rPr>
-        <w:t>The_name_of_your_certificate</w:t>
-      </w:r>
-      <w:proofErr w:type="spellEnd"/>
-      <w:r>
-        <w:rPr>
-          <w:b/>
-          <w:bCs/>
-        </w:rPr>
-        <w:t>&gt;</w:t>
-      </w:r>
-      <w:r>
-        <w:br/>
-        <w:t xml:space="preserve">4.  Click </w:t>
-      </w:r>
-      <w:r>
-        <w:rPr>
-          <w:b/>
-          <w:bCs/>
-        </w:rPr>
-        <w:t>View</w:t>
-      </w:r>
-      <w:r>
-        <w:br/>
-        <w:t xml:space="preserve">5.  Select </w:t>
-      </w:r>
-      <w:r>
-        <w:rPr>
-          <w:b/>
-          <w:bCs/>
-        </w:rPr>
-        <w:t>Certification Path</w:t>
-      </w:r>
-      <w:r>
-        <w:t xml:space="preserve"> tab</w:t>
-      </w:r>
-    </w:p>
-    <w:p>
-      <w:pPr>
-        <w:pStyle w:val="NormalWeb"/>
-      </w:pPr>
-      <w:r>
-        <w:t>You will see the following Path:</w:t>
-      </w:r>
-    </w:p>
-    <w:p>
-      <w:pPr>
-        <w:pStyle w:val="NormalWeb"/>
-      </w:pPr>
-      <w:r>
-        <w:rPr>
-          <w:b/>
-          <w:bCs/>
-        </w:rPr>
-        <w:t>VeriSign Class 1 Public Primary CA</w:t>
-      </w:r>
-      <w:r>
-        <w:rPr>
-          <w:b/>
-          <w:bCs/>
-        </w:rPr>
-        <w:br/>
-        <w:t>VeriSign Class 1 individual Subscriber CA - G2</w:t>
-      </w:r>
-      <w:r>
-        <w:rPr>
-          <w:b/>
-          <w:bCs/>
-        </w:rPr>
-        <w:br/>
-        <w:t>&lt;</w:t>
-      </w:r>
-      <w:proofErr w:type="spellStart"/>
-      <w:r>
-        <w:rPr>
-          <w:b/>
-          <w:bCs/>
-        </w:rPr>
-        <w:t>The_name_of_your_certificate</w:t>
-      </w:r>
-      <w:proofErr w:type="spellEnd"/>
-      <w:r>
-        <w:rPr>
-          <w:b/>
-          <w:bCs/>
-        </w:rPr>
-        <w:t>&gt;</w:t>
+        <w:t>&lt;The_name_of_your_certificate&gt;</w:t>
       </w:r>
     </w:p>
     <w:p/>
@@ -5862,7 +5072,6 @@
     <w:name w:val="Hyperlink"/>
     <w:basedOn w:val="DefaultParagraphFont"/>
     <w:uiPriority w:val="99"/>
-    <w:semiHidden/>
     <w:unhideWhenUsed/>
     <w:rsid w:val="00901D56"/>
     <w:rPr>

</xml_diff>